<commit_message>
Report updated and pdf generation
</commit_message>
<xml_diff>
--- a/Deliverables/Report.docx
+++ b/Deliverables/Report.docx
@@ -920,7 +920,15 @@
           <w:szCs w:val="24"/>
           <w:lang w:val="en-GB"/>
         </w:rPr>
-        <w:t>We setup two arrays of length 7, the first one (neighbouring_motes) represents the status of messages received count from the i-th mote of the network; the second array (neighbouring_motes_prev) represents the state of the array previously to a or multiple messages arrival.</w:t>
+        <w:t>We setup two arrays of length 7, the first one</w:t>
+      </w:r>
+      <w:r>
+        <w:rPr>
+          <w:sz w:val="24"/>
+          <w:szCs w:val="24"/>
+          <w:lang w:val="en-GB"/>
+        </w:rPr>
+        <w:t>,</w:t>
       </w:r>
       <w:r>
         <w:rPr>
@@ -930,6 +938,102 @@
         </w:rPr>
         <w:t xml:space="preserve"> </w:t>
       </w:r>
+      <w:proofErr w:type="spellStart"/>
+      <w:r>
+        <w:rPr>
+          <w:i/>
+          <w:iCs/>
+          <w:sz w:val="24"/>
+          <w:szCs w:val="24"/>
+          <w:lang w:val="en-GB"/>
+        </w:rPr>
+        <w:t>neighbouring_motes</w:t>
+      </w:r>
+      <w:proofErr w:type="spellEnd"/>
+      <w:r>
+        <w:rPr>
+          <w:sz w:val="24"/>
+          <w:szCs w:val="24"/>
+          <w:lang w:val="en-GB"/>
+        </w:rPr>
+        <w:t>,</w:t>
+      </w:r>
+      <w:r>
+        <w:rPr>
+          <w:sz w:val="24"/>
+          <w:szCs w:val="24"/>
+          <w:lang w:val="en-GB"/>
+        </w:rPr>
+        <w:t xml:space="preserve"> represents the status of messages received count from the i-th mote of the network; the second array</w:t>
+      </w:r>
+      <w:r>
+        <w:rPr>
+          <w:sz w:val="24"/>
+          <w:szCs w:val="24"/>
+          <w:lang w:val="en-GB"/>
+        </w:rPr>
+        <w:t>,</w:t>
+      </w:r>
+      <w:r>
+        <w:rPr>
+          <w:sz w:val="24"/>
+          <w:szCs w:val="24"/>
+          <w:lang w:val="en-GB"/>
+        </w:rPr>
+        <w:t xml:space="preserve"> </w:t>
+      </w:r>
+      <w:proofErr w:type="spellStart"/>
+      <w:r>
+        <w:rPr>
+          <w:i/>
+          <w:iCs/>
+          <w:sz w:val="24"/>
+          <w:szCs w:val="24"/>
+          <w:lang w:val="en-GB"/>
+        </w:rPr>
+        <w:t>neighbouring_motes_prev</w:t>
+      </w:r>
+      <w:proofErr w:type="spellEnd"/>
+      <w:r>
+        <w:rPr>
+          <w:sz w:val="24"/>
+          <w:szCs w:val="24"/>
+          <w:lang w:val="en-GB"/>
+        </w:rPr>
+        <w:t>,</w:t>
+      </w:r>
+      <w:r>
+        <w:rPr>
+          <w:sz w:val="24"/>
+          <w:szCs w:val="24"/>
+          <w:lang w:val="en-GB"/>
+        </w:rPr>
+        <w:t xml:space="preserve"> represents the state of the array previously to a </w:t>
+      </w:r>
+      <w:r>
+        <w:rPr>
+          <w:sz w:val="24"/>
+          <w:szCs w:val="24"/>
+          <w:lang w:val="en-GB"/>
+        </w:rPr>
+        <w:t xml:space="preserve">single </w:t>
+      </w:r>
+      <w:r>
+        <w:rPr>
+          <w:sz w:val="24"/>
+          <w:szCs w:val="24"/>
+          <w:lang w:val="en-GB"/>
+        </w:rPr>
+        <w:t>or multiple messages arrival.</w:t>
+      </w:r>
+      <w:r>
+        <w:rPr>
+          <w:sz w:val="24"/>
+          <w:szCs w:val="24"/>
+          <w:lang w:val="en-GB"/>
+        </w:rPr>
+        <w:t xml:space="preserve"> </w:t>
+      </w:r>
       <w:r>
         <w:rPr>
           <w:sz w:val="24"/>
@@ -1142,7 +1246,17 @@
           <w:szCs w:val="24"/>
           <w:lang w:val="en-GB"/>
         </w:rPr>
-        <w:t>The latter is an important aspect for the purpose of the Timer2</w:t>
+        <w:t xml:space="preserve">The latter is an important aspect for the purpose of the </w:t>
+      </w:r>
+      <w:r>
+        <w:rPr>
+          <w:i/>
+          <w:iCs/>
+          <w:sz w:val="24"/>
+          <w:szCs w:val="24"/>
+          <w:lang w:val="en-GB"/>
+        </w:rPr>
+        <w:t>Timer2</w:t>
       </w:r>
       <w:r>
         <w:rPr>
@@ -1206,34 +1320,71 @@
           <w:szCs w:val="24"/>
           <w:lang w:val="en-GB"/>
         </w:rPr>
-        <w:t xml:space="preserve"> in neighbouring_motes </w:t>
-      </w:r>
-      <w:r>
-        <w:rPr>
-          <w:sz w:val="24"/>
-          <w:szCs w:val="24"/>
-          <w:lang w:val="en-GB"/>
-        </w:rPr>
-        <w:t>if each value remained the same with respect to the neighbouring_motes_prev, which represents the array status during the last check.</w:t>
-      </w:r>
-      <w:r>
-        <w:rPr>
-          <w:sz w:val="24"/>
-          <w:szCs w:val="24"/>
-          <w:lang w:val="en-GB"/>
-        </w:rPr>
-        <w:t xml:space="preserve"> If the value of a counter changed (increased) it means that the mote </w:t>
-      </w:r>
-      <w:proofErr w:type="spellStart"/>
-      <w:r>
-        <w:rPr>
-          <w:sz w:val="24"/>
-          <w:szCs w:val="24"/>
-          <w:lang w:val="en-GB"/>
-        </w:rPr>
-        <w:t>i</w:t>
-      </w:r>
-      <w:proofErr w:type="spellEnd"/>
+        <w:t xml:space="preserve"> in </w:t>
+      </w:r>
+      <w:r>
+        <w:rPr>
+          <w:i/>
+          <w:iCs/>
+          <w:sz w:val="24"/>
+          <w:szCs w:val="24"/>
+          <w:lang w:val="en-GB"/>
+        </w:rPr>
+        <w:t>neighbouring_motes</w:t>
+      </w:r>
+      <w:r>
+        <w:rPr>
+          <w:sz w:val="24"/>
+          <w:szCs w:val="24"/>
+          <w:lang w:val="en-GB"/>
+        </w:rPr>
+        <w:t xml:space="preserve"> </w:t>
+      </w:r>
+      <w:r>
+        <w:rPr>
+          <w:sz w:val="24"/>
+          <w:szCs w:val="24"/>
+          <w:lang w:val="en-GB"/>
+        </w:rPr>
+        <w:t xml:space="preserve">if each value remained the same with respect to the </w:t>
+      </w:r>
+      <w:r>
+        <w:rPr>
+          <w:i/>
+          <w:iCs/>
+          <w:sz w:val="24"/>
+          <w:szCs w:val="24"/>
+          <w:lang w:val="en-GB"/>
+        </w:rPr>
+        <w:t>neighbouring_motes_prev</w:t>
+      </w:r>
+      <w:r>
+        <w:rPr>
+          <w:sz w:val="24"/>
+          <w:szCs w:val="24"/>
+          <w:lang w:val="en-GB"/>
+        </w:rPr>
+        <w:t>, which represents the array status during the last check.</w:t>
+      </w:r>
+      <w:r>
+        <w:rPr>
+          <w:sz w:val="24"/>
+          <w:szCs w:val="24"/>
+          <w:lang w:val="en-GB"/>
+        </w:rPr>
+        <w:t xml:space="preserve"> If the value of a counter changed (increased) it means that the mote</w:t>
+      </w:r>
+      <m:oMath>
+        <m:r>
+          <w:rPr>
+            <w:rFonts w:ascii="Cambria Math" w:hAnsi="Cambria Math"/>
+            <w:sz w:val="24"/>
+            <w:szCs w:val="24"/>
+            <w:lang w:val="en-GB"/>
+          </w:rPr>
+          <m:t xml:space="preserve"> i</m:t>
+        </m:r>
+      </m:oMath>
       <w:r>
         <w:rPr>
           <w:sz w:val="24"/>
@@ -1242,34 +1393,54 @@
         </w:rPr>
         <w:t xml:space="preserve"> corresponding to the counter at </w:t>
       </w:r>
-      <w:proofErr w:type="spellStart"/>
-      <w:r>
-        <w:rPr>
-          <w:sz w:val="24"/>
-          <w:szCs w:val="24"/>
-          <w:lang w:val="en-GB"/>
-        </w:rPr>
-        <w:t>i-th</w:t>
-      </w:r>
-      <w:proofErr w:type="spellEnd"/>
-      <w:r>
-        <w:rPr>
-          <w:sz w:val="24"/>
-          <w:szCs w:val="24"/>
-          <w:lang w:val="en-GB"/>
-        </w:rPr>
-        <w:t xml:space="preserve"> position of the array is still in range and sending messages. Otherwise, if the value remained the same during the 800 [ms] time interval, it means that mote </w:t>
-      </w:r>
-      <w:proofErr w:type="spellStart"/>
-      <w:r>
-        <w:rPr>
-          <w:sz w:val="24"/>
-          <w:szCs w:val="24"/>
-          <w:lang w:val="en-GB"/>
-        </w:rPr>
-        <w:t>i</w:t>
-      </w:r>
-      <w:proofErr w:type="spellEnd"/>
+      <m:oMath>
+        <m:r>
+          <w:rPr>
+            <w:rFonts w:ascii="Cambria Math" w:hAnsi="Cambria Math"/>
+            <w:sz w:val="24"/>
+            <w:szCs w:val="24"/>
+            <w:lang w:val="en-GB"/>
+          </w:rPr>
+          <m:t>i</m:t>
+        </m:r>
+      </m:oMath>
+      <w:r>
+        <w:rPr>
+          <w:sz w:val="24"/>
+          <w:szCs w:val="24"/>
+          <w:lang w:val="en-GB"/>
+        </w:rPr>
+        <w:t>-th position of the array is still in range and sending messages.</w:t>
+      </w:r>
+    </w:p>
+    <w:p>
+      <w:pPr>
+        <w:jc w:val="both"/>
+        <w:rPr>
+          <w:sz w:val="24"/>
+          <w:szCs w:val="24"/>
+          <w:lang w:val="en-GB"/>
+        </w:rPr>
+      </w:pPr>
+      <w:r>
+        <w:rPr>
+          <w:sz w:val="24"/>
+          <w:szCs w:val="24"/>
+          <w:lang w:val="en-GB"/>
+        </w:rPr>
+        <w:t xml:space="preserve">Otherwise, if the value remained the same during the 800 [ms] time interval, it means that mote </w:t>
+      </w:r>
+      <m:oMath>
+        <m:r>
+          <w:rPr>
+            <w:rFonts w:ascii="Cambria Math" w:hAnsi="Cambria Math"/>
+            <w:sz w:val="24"/>
+            <w:szCs w:val="24"/>
+            <w:lang w:val="en-GB"/>
+          </w:rPr>
+          <m:t>i</m:t>
+        </m:r>
+      </m:oMath>
       <w:r>
         <w:rPr>
           <w:sz w:val="24"/>
@@ -1294,7 +1465,43 @@
           <w:szCs w:val="24"/>
           <w:lang w:val="en-GB"/>
         </w:rPr>
-        <w:t>Then, neighbouring_motes_prev is updated to the current neighbouring_motes.</w:t>
+        <w:t xml:space="preserve">Then, </w:t>
+      </w:r>
+      <w:r>
+        <w:rPr>
+          <w:i/>
+          <w:iCs/>
+          <w:sz w:val="24"/>
+          <w:szCs w:val="24"/>
+          <w:lang w:val="en-GB"/>
+        </w:rPr>
+        <w:t>neighbouring_motes_prev</w:t>
+      </w:r>
+      <w:r>
+        <w:rPr>
+          <w:sz w:val="24"/>
+          <w:szCs w:val="24"/>
+          <w:lang w:val="en-GB"/>
+        </w:rPr>
+        <w:t xml:space="preserve"> is updated to the current </w:t>
+      </w:r>
+      <w:r>
+        <w:rPr>
+          <w:i/>
+          <w:iCs/>
+          <w:sz w:val="24"/>
+          <w:szCs w:val="24"/>
+          <w:lang w:val="en-GB"/>
+        </w:rPr>
+        <w:t>neighbouring_motes</w:t>
+      </w:r>
+      <w:r>
+        <w:rPr>
+          <w:sz w:val="24"/>
+          <w:szCs w:val="24"/>
+          <w:lang w:val="en-GB"/>
+        </w:rPr>
+        <w:t>.</w:t>
       </w:r>
     </w:p>
     <w:p>
@@ -1350,7 +1557,25 @@
           <w:szCs w:val="24"/>
           <w:lang w:val="en-GB"/>
         </w:rPr>
-        <w:t>, receiving them through 6 tcp in components</w:t>
+        <w:t xml:space="preserve">, receiving them through 6 </w:t>
+      </w:r>
+      <w:r>
+        <w:rPr>
+          <w:i/>
+          <w:iCs/>
+          <w:sz w:val="24"/>
+          <w:szCs w:val="24"/>
+          <w:lang w:val="en-GB"/>
+        </w:rPr>
+        <w:t>tcp in</w:t>
+      </w:r>
+      <w:r>
+        <w:rPr>
+          <w:sz w:val="24"/>
+          <w:szCs w:val="24"/>
+          <w:lang w:val="en-GB"/>
+        </w:rPr>
+        <w:t xml:space="preserve"> components</w:t>
       </w:r>
       <w:r>
         <w:rPr>
@@ -1374,25 +1599,95 @@
           <w:szCs w:val="24"/>
           <w:lang w:val="en-GB"/>
         </w:rPr>
-        <w:t>, we only needed 6 tcp in modules.</w:t>
-      </w:r>
-    </w:p>
-    <w:p>
-      <w:pPr>
-        <w:jc w:val="both"/>
-        <w:rPr>
-          <w:sz w:val="24"/>
-          <w:szCs w:val="24"/>
-          <w:lang w:val="en-GB"/>
-        </w:rPr>
-      </w:pPr>
-      <w:r>
-        <w:rPr>
-          <w:sz w:val="24"/>
-          <w:szCs w:val="24"/>
-          <w:lang w:val="en-GB"/>
-        </w:rPr>
-        <w:t>A javascript function will then filter out only the Alert messages parsing the two motes involved in the alert and reconstructing an appropriate message to be forwarded to an http request module</w:t>
+        <w:t xml:space="preserve">, we only needed 6 </w:t>
+      </w:r>
+      <w:r>
+        <w:rPr>
+          <w:i/>
+          <w:iCs/>
+          <w:sz w:val="24"/>
+          <w:szCs w:val="24"/>
+          <w:lang w:val="en-GB"/>
+        </w:rPr>
+        <w:t>tcp in</w:t>
+      </w:r>
+      <w:r>
+        <w:rPr>
+          <w:sz w:val="24"/>
+          <w:szCs w:val="24"/>
+          <w:lang w:val="en-GB"/>
+        </w:rPr>
+        <w:t xml:space="preserve"> modules.</w:t>
+      </w:r>
+    </w:p>
+    <w:p>
+      <w:pPr>
+        <w:jc w:val="both"/>
+        <w:rPr>
+          <w:sz w:val="24"/>
+          <w:szCs w:val="24"/>
+          <w:lang w:val="en-GB"/>
+        </w:rPr>
+      </w:pPr>
+      <w:r>
+        <w:rPr>
+          <w:sz w:val="24"/>
+          <w:szCs w:val="24"/>
+          <w:lang w:val="en-GB"/>
+        </w:rPr>
+        <w:t xml:space="preserve">A </w:t>
+      </w:r>
+      <w:r>
+        <w:rPr>
+          <w:i/>
+          <w:iCs/>
+          <w:sz w:val="24"/>
+          <w:szCs w:val="24"/>
+          <w:lang w:val="en-GB"/>
+        </w:rPr>
+        <w:t>javascript function</w:t>
+      </w:r>
+      <w:r>
+        <w:rPr>
+          <w:sz w:val="24"/>
+          <w:szCs w:val="24"/>
+          <w:lang w:val="en-GB"/>
+        </w:rPr>
+        <w:t xml:space="preserve"> </w:t>
+      </w:r>
+      <w:r>
+        <w:rPr>
+          <w:sz w:val="24"/>
+          <w:szCs w:val="24"/>
+          <w:lang w:val="en-GB"/>
+        </w:rPr>
+        <w:t xml:space="preserve">component </w:t>
+      </w:r>
+      <w:r>
+        <w:rPr>
+          <w:sz w:val="24"/>
+          <w:szCs w:val="24"/>
+          <w:lang w:val="en-GB"/>
+        </w:rPr>
+        <w:t xml:space="preserve">will then filter out only the Alert messages parsing the two motes involved in the alert and reconstructing an appropriate message to be forwarded to an </w:t>
+      </w:r>
+      <w:r>
+        <w:rPr>
+          <w:i/>
+          <w:iCs/>
+          <w:sz w:val="24"/>
+          <w:szCs w:val="24"/>
+          <w:lang w:val="en-GB"/>
+        </w:rPr>
+        <w:t>http request</w:t>
+      </w:r>
+      <w:r>
+        <w:rPr>
+          <w:sz w:val="24"/>
+          <w:szCs w:val="24"/>
+          <w:lang w:val="en-GB"/>
+        </w:rPr>
+        <w:t xml:space="preserve"> module</w:t>
       </w:r>
       <w:r>
         <w:rPr>
@@ -1451,6 +1746,7 @@
           <w:szCs w:val="26"/>
           <w:lang w:val="en-GB"/>
         </w:rPr>
+        <w:lastRenderedPageBreak/>
         <w:drawing>
           <wp:inline distT="0" distB="0" distL="0" distR="0" wp14:anchorId="7582BE74" wp14:editId="48D624A3">
             <wp:extent cx="3158197" cy="1429800"/>
@@ -1517,7 +1813,6 @@
           <w:szCs w:val="28"/>
           <w:lang w:val="en-GB"/>
         </w:rPr>
-        <w:lastRenderedPageBreak/>
         <w:t>Cooja Simulation</w:t>
       </w:r>
     </w:p>
@@ -1562,7 +1857,15 @@
           <w:szCs w:val="24"/>
           <w:lang w:val="en-GB"/>
         </w:rPr>
-        <w:t>take the liberty</w:t>
+        <w:t>took</w:t>
+      </w:r>
+      <w:r>
+        <w:rPr>
+          <w:sz w:val="24"/>
+          <w:szCs w:val="24"/>
+          <w:lang w:val="en-GB"/>
+        </w:rPr>
+        <w:t xml:space="preserve"> the liberty</w:t>
       </w:r>
       <w:r>
         <w:rPr>
@@ -1620,7 +1923,23 @@
           <w:szCs w:val="24"/>
           <w:lang w:val="en-GB"/>
         </w:rPr>
-        <w:t>From the simulation Log file provided, it is clearly visible how the application works</w:t>
+        <w:t xml:space="preserve">From the simulation </w:t>
+      </w:r>
+      <w:r>
+        <w:rPr>
+          <w:sz w:val="24"/>
+          <w:szCs w:val="24"/>
+          <w:lang w:val="en-GB"/>
+        </w:rPr>
+        <w:t>l</w:t>
+      </w:r>
+      <w:r>
+        <w:rPr>
+          <w:sz w:val="24"/>
+          <w:szCs w:val="24"/>
+          <w:lang w:val="en-GB"/>
+        </w:rPr>
+        <w:t>og file provided, it is clearly visible how the application works</w:t>
       </w:r>
       <w:r>
         <w:rPr>
@@ -1654,31 +1973,15 @@
           <w:szCs w:val="24"/>
           <w:lang w:val="en-GB"/>
         </w:rPr>
-        <w:t>When 10 messages are reached both lo</w:t>
-      </w:r>
-      <w:r>
-        <w:rPr>
-          <w:sz w:val="24"/>
-          <w:szCs w:val="24"/>
-          <w:lang w:val="en-GB"/>
-        </w:rPr>
-        <w:t>g</w:t>
-      </w:r>
-      <w:r>
-        <w:rPr>
-          <w:sz w:val="24"/>
-          <w:szCs w:val="24"/>
-          <w:lang w:val="en-GB"/>
-        </w:rPr>
-        <w:t>g</w:t>
-      </w:r>
-      <w:r>
-        <w:rPr>
-          <w:sz w:val="24"/>
-          <w:szCs w:val="24"/>
-          <w:lang w:val="en-GB"/>
-        </w:rPr>
-        <w:t>ed</w:t>
+        <w:t xml:space="preserve">When 10 messages are reached both </w:t>
+      </w:r>
+      <w:r>
+        <w:rPr>
+          <w:sz w:val="24"/>
+          <w:szCs w:val="24"/>
+          <w:lang w:val="en-GB"/>
+        </w:rPr>
+        <w:t>log</w:t>
       </w:r>
       <w:r>
         <w:rPr>
@@ -1702,15 +2005,15 @@
           <w:szCs w:val="24"/>
           <w:lang w:val="en-GB"/>
         </w:rPr>
-        <w:t xml:space="preserve"> stop counting messages. The mote with the lower ID also log</w:t>
-      </w:r>
-      <w:r>
-        <w:rPr>
-          <w:sz w:val="24"/>
-          <w:szCs w:val="24"/>
-          <w:lang w:val="en-GB"/>
-        </w:rPr>
-        <w:t>ged</w:t>
+        <w:t xml:space="preserve"> stop counting messages. The mote with the lower ID also </w:t>
+      </w:r>
+      <w:r>
+        <w:rPr>
+          <w:sz w:val="24"/>
+          <w:szCs w:val="24"/>
+          <w:lang w:val="en-GB"/>
+        </w:rPr>
+        <w:t>log</w:t>
       </w:r>
       <w:r>
         <w:rPr>
@@ -1745,7 +2048,23 @@
           <w:szCs w:val="24"/>
           <w:lang w:val="en-GB"/>
         </w:rPr>
-        <w:t>The same simulation also tested the case in which 3 motes get in each other range: the log demonstrates that they all act accordingly to the expected behaviour we described so far.</w:t>
+        <w:t xml:space="preserve">The same simulation also tested the case in which 3 motes get in each other range: the log </w:t>
+      </w:r>
+      <w:r>
+        <w:rPr>
+          <w:sz w:val="24"/>
+          <w:szCs w:val="24"/>
+          <w:lang w:val="en-GB"/>
+        </w:rPr>
+        <w:t>shows</w:t>
+      </w:r>
+      <w:r>
+        <w:rPr>
+          <w:sz w:val="24"/>
+          <w:szCs w:val="24"/>
+          <w:lang w:val="en-GB"/>
+        </w:rPr>
+        <w:t xml:space="preserve"> that they all act accordingly to the expected behaviour we described so far.</w:t>
       </w:r>
       <w:r>
         <w:rPr>

</xml_diff>